<commit_message>
docs:update document and jenkinsfile
</commit_message>
<xml_diff>
--- a/wms-docs/01需求设计/WMS3.3概要设计文档.docx
+++ b/wms-docs/01需求设计/WMS3.3概要设计文档.docx
@@ -11820,7 +11820,7 @@
     <w:p>
       <w:pPr>
         <w:rPr>
-          <w:rFonts w:asciiTheme="minorEastAsia" w:hAnsiTheme="minorEastAsia" w:hint="eastAsia"/>
+          <w:rFonts w:asciiTheme="minorEastAsia" w:hAnsiTheme="minorEastAsia"/>
           <w:sz w:val="21"/>
           <w:szCs w:val="21"/>
           <w:lang w:val="en-US" w:eastAsia="zh-CN"/>
@@ -11950,7 +11950,7 @@
         </w:numPr>
         <w:ind w:firstLineChars="0"/>
         <w:rPr>
-          <w:rFonts w:asciiTheme="minorEastAsia" w:hAnsiTheme="minorEastAsia" w:hint="eastAsia"/>
+          <w:rFonts w:asciiTheme="minorEastAsia" w:hAnsiTheme="minorEastAsia"/>
           <w:sz w:val="21"/>
           <w:szCs w:val="21"/>
           <w:lang w:val="en-US" w:eastAsia="zh-CN"/>
@@ -12018,7 +12018,7 @@
         </w:numPr>
         <w:ind w:firstLineChars="0"/>
         <w:rPr>
-          <w:rFonts w:asciiTheme="minorEastAsia" w:hAnsiTheme="minorEastAsia" w:hint="eastAsia"/>
+          <w:rFonts w:asciiTheme="minorEastAsia" w:hAnsiTheme="minorEastAsia"/>
           <w:sz w:val="21"/>
           <w:szCs w:val="21"/>
           <w:lang w:val="en-US" w:eastAsia="zh-CN"/>
@@ -12093,7 +12093,7 @@
     <w:p>
       <w:pPr>
         <w:rPr>
-          <w:rFonts w:asciiTheme="minorEastAsia" w:hAnsiTheme="minorEastAsia" w:hint="eastAsia"/>
+          <w:rFonts w:asciiTheme="minorEastAsia" w:hAnsiTheme="minorEastAsia"/>
           <w:sz w:val="21"/>
           <w:szCs w:val="21"/>
           <w:lang w:val="en-US" w:eastAsia="zh-CN"/>
@@ -12224,7 +12224,7 @@
     <w:p>
       <w:pPr>
         <w:rPr>
-          <w:rFonts w:asciiTheme="minorEastAsia" w:hAnsiTheme="minorEastAsia" w:hint="eastAsia"/>
+          <w:rFonts w:asciiTheme="minorEastAsia" w:hAnsiTheme="minorEastAsia"/>
           <w:b/>
           <w:bCs/>
           <w:sz w:val="21"/>
@@ -12324,7 +12324,7 @@
     <w:p>
       <w:pPr>
         <w:rPr>
-          <w:rFonts w:asciiTheme="minorEastAsia" w:hAnsiTheme="minorEastAsia" w:hint="eastAsia"/>
+          <w:rFonts w:asciiTheme="minorEastAsia" w:hAnsiTheme="minorEastAsia"/>
           <w:sz w:val="21"/>
           <w:szCs w:val="21"/>
           <w:lang w:val="en-US" w:eastAsia="zh-CN"/>
@@ -12689,7 +12689,7 @@
     <w:p>
       <w:pPr>
         <w:rPr>
-          <w:rFonts w:asciiTheme="minorEastAsia" w:hAnsiTheme="minorEastAsia" w:hint="eastAsia"/>
+          <w:rFonts w:asciiTheme="minorEastAsia" w:hAnsiTheme="minorEastAsia"/>
           <w:sz w:val="21"/>
           <w:szCs w:val="21"/>
           <w:lang w:val="en-US" w:eastAsia="zh-CN"/>
@@ -20389,6 +20389,37 @@
         </w:rPr>
         <w:t>如果是采用序号不足位数前面用0补齐</w:t>
       </w:r>
+      <w:r>
+        <w:rPr>
+          <w:rFonts w:asciiTheme="minorEastAsia" w:hAnsiTheme="minorEastAsia" w:hint="eastAsia"/>
+          <w:sz w:val="21"/>
+          <w:szCs w:val="21"/>
+          <w:lang w:val="en-US" w:eastAsia="zh-CN"/>
+        </w:rPr>
+        <w:t>。</w:t>
+      </w:r>
+      <w:r>
+        <w:rPr>
+          <w:rFonts w:asciiTheme="minorEastAsia" w:hAnsiTheme="minorEastAsia" w:hint="eastAsia"/>
+          <w:b/>
+          <w:bCs/>
+          <w:sz w:val="21"/>
+          <w:szCs w:val="21"/>
+          <w:lang w:val="en-US" w:eastAsia="zh-CN"/>
+        </w:rPr>
+        <w:t>且序号必须在编码的后面</w:t>
+      </w:r>
+      <w:r>
+        <w:rPr>
+          <w:rFonts w:asciiTheme="minorEastAsia" w:hAnsiTheme="minorEastAsia" w:hint="eastAsia"/>
+          <w:b/>
+          <w:bCs/>
+          <w:sz w:val="21"/>
+          <w:szCs w:val="21"/>
+          <w:lang w:val="en-US" w:eastAsia="zh-CN"/>
+        </w:rPr>
+        <w:t>.</w:t>
+      </w:r>
     </w:p>
     <w:p>
       <w:pPr>
@@ -21487,6 +21518,7 @@
                 <w:szCs w:val="21"/>
                 <w:lang w:val="en-US" w:eastAsia="zh-CN"/>
               </w:rPr>
+              <w:lastRenderedPageBreak/>
               <w:t>异常日志</w:t>
             </w:r>
           </w:p>
@@ -21570,7 +21602,6 @@
                 <w:szCs w:val="21"/>
                 <w:lang w:val="en-US" w:eastAsia="zh-CN"/>
               </w:rPr>
-              <w:lastRenderedPageBreak/>
               <w:t>审计日志</w:t>
             </w:r>
           </w:p>
@@ -24830,7 +24861,7 @@
         <w:pStyle w:val="HTML"/>
         <w:shd w:val="clear" w:color="auto" w:fill="FFFFFF"/>
         <w:rPr>
-          <w:rFonts w:ascii="Source Code Pro" w:hAnsi="Source Code Pro" w:hint="eastAsia"/>
+          <w:rFonts w:ascii="Source Code Pro" w:hAnsi="Source Code Pro"/>
           <w:color w:val="080808"/>
         </w:rPr>
       </w:pPr>
@@ -32275,15 +32306,6 @@
 </file>
 
 <file path=customXml/item1.xml><?xml version="1.0" encoding="utf-8"?>
-<?mso-contentType ?>
-<FormTemplates xmlns="http://schemas.microsoft.com/sharepoint/v3/contenttype/forms">
-  <Display>DocumentLibraryForm</Display>
-  <Edit>DocumentLibraryForm</Edit>
-  <New>DocumentLibraryForm</New>
-</FormTemplates>
-</file>
-
-<file path=customXml/item2.xml><?xml version="1.0" encoding="utf-8"?>
 <p:properties xmlns:p="http://schemas.microsoft.com/office/2006/metadata/properties" xmlns:xsi="http://www.w3.org/2001/XMLSchema-instance" xmlns:pc="http://schemas.microsoft.com/office/infopath/2007/PartnerControls">
   <documentManagement>
     <CoE xmlns="77dab9ba-57a2-4d57-9a0f-fac13a8fc693" xsi:nil="true"/>
@@ -32293,8 +32315,21 @@
 </p:properties>
 </file>
 
+<file path=customXml/item2.xml><?xml version="1.0" encoding="utf-8"?>
+<?mso-contentType ?>
+<FormTemplates xmlns="http://schemas.microsoft.com/sharepoint/v3/contenttype/forms">
+  <Display>DocumentLibraryForm</Display>
+  <Edit>DocumentLibraryForm</Edit>
+  <New>DocumentLibraryForm</New>
+</FormTemplates>
+</file>
+
 <file path=customXml/item3.xml><?xml version="1.0" encoding="utf-8"?>
-<b:Sources xmlns:b="http://schemas.openxmlformats.org/officeDocument/2006/bibliography" xmlns="http://schemas.openxmlformats.org/officeDocument/2006/bibliography" SelectedStyle="\GostTitle.XSL" StyleName="GOST - Title Sort"/>
+<s:customData xmlns="http://www.wps.cn/officeDocument/2013/wpsCustomData" xmlns:s="http://www.wps.cn/officeDocument/2013/wpsCustomData">
+  <customSectProps>
+    <customSectPr/>
+  </customSectProps>
+</s:customData>
 </file>
 
 <file path=customXml/item4.xml><?xml version="1.0" encoding="utf-8"?>
@@ -32381,22 +32416,10 @@
 </file>
 
 <file path=customXml/item5.xml><?xml version="1.0" encoding="utf-8"?>
-<s:customData xmlns="http://www.wps.cn/officeDocument/2013/wpsCustomData" xmlns:s="http://www.wps.cn/officeDocument/2013/wpsCustomData">
-  <customSectProps>
-    <customSectPr/>
-  </customSectProps>
-</s:customData>
+<b:Sources xmlns:b="http://schemas.openxmlformats.org/officeDocument/2006/bibliography" xmlns="http://schemas.openxmlformats.org/officeDocument/2006/bibliography" SelectedStyle="\GostTitle.XSL" StyleName="GOST - Title Sort"/>
 </file>
 
 <file path=customXml/itemProps1.xml><?xml version="1.0" encoding="utf-8"?>
-<ds:datastoreItem xmlns:ds="http://schemas.openxmlformats.org/officeDocument/2006/customXml" ds:itemID="{44AA491C-5D9B-47C5-A9D2-F1D9A94F9F22}">
-  <ds:schemaRefs>
-    <ds:schemaRef ds:uri="http://schemas.microsoft.com/sharepoint/v3/contenttype/forms"/>
-  </ds:schemaRefs>
-</ds:datastoreItem>
-</file>
-
-<file path=customXml/itemProps2.xml><?xml version="1.0" encoding="utf-8"?>
 <ds:datastoreItem xmlns:ds="http://schemas.openxmlformats.org/officeDocument/2006/customXml" ds:itemID="{CBD9942F-16F3-4096-A734-C306BE1DC458}">
   <ds:schemaRefs>
     <ds:schemaRef ds:uri="http://schemas.microsoft.com/office/2006/metadata/properties"/>
@@ -32406,10 +32429,18 @@
 </ds:datastoreItem>
 </file>
 
+<file path=customXml/itemProps2.xml><?xml version="1.0" encoding="utf-8"?>
+<ds:datastoreItem xmlns:ds="http://schemas.openxmlformats.org/officeDocument/2006/customXml" ds:itemID="{44AA491C-5D9B-47C5-A9D2-F1D9A94F9F22}">
+  <ds:schemaRefs>
+    <ds:schemaRef ds:uri="http://schemas.microsoft.com/sharepoint/v3/contenttype/forms"/>
+  </ds:schemaRefs>
+</ds:datastoreItem>
+</file>
+
 <file path=customXml/itemProps3.xml><?xml version="1.0" encoding="utf-8"?>
-<ds:datastoreItem xmlns:ds="http://schemas.openxmlformats.org/officeDocument/2006/customXml" ds:itemID="{4D314DC1-8B83-44C3-AAEA-1CD5E1764D8A}">
+<ds:datastoreItem xmlns:ds="http://schemas.openxmlformats.org/officeDocument/2006/customXml" ds:itemID="{B1977F7D-205B-4081-913C-38D41E755F92}">
   <ds:schemaRefs>
-    <ds:schemaRef ds:uri="http://schemas.openxmlformats.org/officeDocument/2006/bibliography"/>
+    <ds:schemaRef ds:uri="http://www.wps.cn/officeDocument/2013/wpsCustomData"/>
   </ds:schemaRefs>
 </ds:datastoreItem>
 </file>
@@ -32432,9 +32463,9 @@
 </file>
 
 <file path=customXml/itemProps5.xml><?xml version="1.0" encoding="utf-8"?>
-<ds:datastoreItem xmlns:ds="http://schemas.openxmlformats.org/officeDocument/2006/customXml" ds:itemID="{B1977F7D-205B-4081-913C-38D41E755F92}">
+<ds:datastoreItem xmlns:ds="http://schemas.openxmlformats.org/officeDocument/2006/customXml" ds:itemID="{4D314DC1-8B83-44C3-AAEA-1CD5E1764D8A}">
   <ds:schemaRefs>
-    <ds:schemaRef ds:uri="http://www.wps.cn/officeDocument/2013/wpsCustomData"/>
+    <ds:schemaRef ds:uri="http://schemas.openxmlformats.org/officeDocument/2006/bibliography"/>
   </ds:schemaRefs>
 </ds:datastoreItem>
 </file>
</xml_diff>